<commit_message>
Final update of the README.
</commit_message>
<xml_diff>
--- a/Tesi M.203777 - Frontpage.docx
+++ b/Tesi M.203777 - Frontpage.docx
@@ -5,13 +5,12 @@
     <w:p>
       <w:pPr>
         <w:rPr>
-          <w:lang w:val="it-IT"/>
+          <w:lang w:val="en-GB"/>
         </w:rPr>
       </w:pPr>
       <w:r>
         <w:rPr>
-          <w:noProof/>
-          <w:lang w:val="it-IT" w:eastAsia="it-IT" w:bidi="ar-SA"/>
+          <w:lang w:val="en-GB" w:eastAsia="it-IT" w:bidi="ar-SA"/>
         </w:rPr>
         <w:drawing>
           <wp:anchor distT="0" distB="0" distL="114300" distR="114300" simplePos="0" relativeHeight="251657728" behindDoc="1" locked="0" layoutInCell="1" allowOverlap="1">
@@ -74,28 +73,28 @@
     <w:p>
       <w:pPr>
         <w:rPr>
-          <w:lang w:val="it-IT"/>
+          <w:lang w:val="en-GB"/>
         </w:rPr>
       </w:pPr>
     </w:p>
     <w:p>
       <w:pPr>
         <w:rPr>
-          <w:lang w:val="it-IT"/>
+          <w:lang w:val="en-GB"/>
         </w:rPr>
       </w:pPr>
     </w:p>
     <w:p>
       <w:pPr>
         <w:rPr>
-          <w:lang w:val="it-IT"/>
+          <w:lang w:val="en-GB"/>
         </w:rPr>
       </w:pPr>
     </w:p>
     <w:p>
       <w:pPr>
         <w:rPr>
-          <w:lang w:val="it-IT"/>
+          <w:lang w:val="en-GB"/>
         </w:rPr>
       </w:pPr>
     </w:p>
@@ -103,21 +102,21 @@
       <w:pPr>
         <w:jc w:val="both"/>
         <w:rPr>
-          <w:lang w:val="it-IT"/>
+          <w:lang w:val="en-GB"/>
         </w:rPr>
       </w:pPr>
     </w:p>
     <w:p>
       <w:pPr>
         <w:rPr>
-          <w:lang w:val="it-IT"/>
+          <w:lang w:val="en-GB"/>
         </w:rPr>
       </w:pPr>
     </w:p>
     <w:p>
       <w:pPr>
         <w:rPr>
-          <w:lang w:val="it-IT"/>
+          <w:lang w:val="en-GB"/>
         </w:rPr>
       </w:pPr>
     </w:p>
@@ -162,6 +161,8 @@
           <w:lang w:val="en-GB"/>
         </w:rPr>
       </w:pPr>
+      <w:bookmarkStart w:id="0" w:name="_GoBack"/>
+      <w:bookmarkEnd w:id="0"/>
     </w:p>
     <w:p>
       <w:pPr>
@@ -325,7 +326,7 @@
           <w:kern w:val="0"/>
           <w:sz w:val="50"/>
           <w:szCs w:val="50"/>
-          <w:lang w:val="it-IT" w:eastAsia="it-IT" w:bidi="ar-SA"/>
+          <w:lang w:val="en-GB" w:eastAsia="it-IT" w:bidi="ar-SA"/>
         </w:rPr>
       </w:pPr>
       <w:r>
@@ -336,50 +337,10 @@
           <w:kern w:val="0"/>
           <w:sz w:val="50"/>
           <w:szCs w:val="50"/>
-          <w:lang w:val="it-IT" w:eastAsia="it-IT" w:bidi="ar-SA"/>
+          <w:lang w:val="en-GB" w:eastAsia="it-IT" w:bidi="ar-SA"/>
         </w:rPr>
-        <w:t xml:space="preserve">in </w:t>
+        <w:t>in complex scenarios</w:t>
       </w:r>
-      <w:proofErr w:type="spellStart"/>
-      <w:r>
-        <w:rPr>
-          <w:rFonts w:eastAsia="Times New Roman" w:cs="Times New Roman"/>
-          <w:b/>
-          <w:bCs/>
-          <w:kern w:val="0"/>
-          <w:sz w:val="50"/>
-          <w:szCs w:val="50"/>
-          <w:lang w:val="it-IT" w:eastAsia="it-IT" w:bidi="ar-SA"/>
-        </w:rPr>
-        <w:t>complex</w:t>
-      </w:r>
-      <w:proofErr w:type="spellEnd"/>
-      <w:r>
-        <w:rPr>
-          <w:rFonts w:eastAsia="Times New Roman" w:cs="Times New Roman"/>
-          <w:b/>
-          <w:bCs/>
-          <w:kern w:val="0"/>
-          <w:sz w:val="50"/>
-          <w:szCs w:val="50"/>
-          <w:lang w:val="it-IT" w:eastAsia="it-IT" w:bidi="ar-SA"/>
-        </w:rPr>
-        <w:t xml:space="preserve"> </w:t>
-      </w:r>
-      <w:proofErr w:type="spellStart"/>
-      <w:r>
-        <w:rPr>
-          <w:rFonts w:eastAsia="Times New Roman" w:cs="Times New Roman"/>
-          <w:b/>
-          <w:bCs/>
-          <w:kern w:val="0"/>
-          <w:sz w:val="50"/>
-          <w:szCs w:val="50"/>
-          <w:lang w:val="it-IT" w:eastAsia="it-IT" w:bidi="ar-SA"/>
-        </w:rPr>
-        <w:t>scenarios</w:t>
-      </w:r>
-      <w:proofErr w:type="spellEnd"/>
     </w:p>
     <w:p>
       <w:pPr>
@@ -395,11 +356,9 @@
           <w:kern w:val="0"/>
           <w:sz w:val="60"/>
           <w:szCs w:val="60"/>
-          <w:lang w:val="it-IT" w:eastAsia="it-IT" w:bidi="ar-SA"/>
+          <w:lang w:val="en-GB" w:eastAsia="it-IT" w:bidi="ar-SA"/>
         </w:rPr>
       </w:pPr>
-      <w:bookmarkStart w:id="0" w:name="_GoBack"/>
-      <w:bookmarkEnd w:id="0"/>
     </w:p>
     <w:tbl>
       <w:tblPr>
@@ -436,14 +395,14 @@
               <w:rPr>
                 <w:sz w:val="36"/>
                 <w:szCs w:val="36"/>
-                <w:lang w:val="it-IT"/>
+                <w:lang w:val="en-GB"/>
               </w:rPr>
             </w:pPr>
             <w:r>
               <w:rPr>
                 <w:sz w:val="36"/>
                 <w:szCs w:val="36"/>
-                <w:lang w:val="it-IT"/>
+                <w:lang w:val="en-GB"/>
               </w:rPr>
               <w:t>Professor</w:t>
             </w:r>
@@ -454,17 +413,27 @@
                 <w:kern w:val="0"/>
                 <w:sz w:val="44"/>
                 <w:szCs w:val="44"/>
-                <w:lang w:val="it-IT" w:eastAsia="it-IT" w:bidi="ar-SA"/>
+                <w:lang w:val="en-GB" w:eastAsia="it-IT" w:bidi="ar-SA"/>
               </w:rPr>
             </w:pPr>
             <w:r>
               <w:rPr>
                 <w:sz w:val="44"/>
                 <w:szCs w:val="44"/>
-                <w:lang w:val="it-IT"/>
+                <w:lang w:val="en-GB"/>
               </w:rPr>
-              <w:t>Luigi Palopoli</w:t>
+              <w:t xml:space="preserve">Luigi </w:t>
             </w:r>
+            <w:proofErr w:type="spellStart"/>
+            <w:r>
+              <w:rPr>
+                <w:sz w:val="44"/>
+                <w:szCs w:val="44"/>
+                <w:lang w:val="en-GB"/>
+              </w:rPr>
+              <w:t>Palopoli</w:t>
+            </w:r>
+            <w:proofErr w:type="spellEnd"/>
           </w:p>
         </w:tc>
       </w:tr>
@@ -483,7 +452,7 @@
                 <w:kern w:val="0"/>
                 <w:sz w:val="36"/>
                 <w:szCs w:val="36"/>
-                <w:lang w:val="it-IT" w:eastAsia="it-IT" w:bidi="ar-SA"/>
+                <w:lang w:val="en-GB" w:eastAsia="it-IT" w:bidi="ar-SA"/>
               </w:rPr>
             </w:pPr>
             <w:r>
@@ -491,7 +460,7 @@
                 <w:kern w:val="0"/>
                 <w:sz w:val="36"/>
                 <w:szCs w:val="36"/>
-                <w:lang w:val="it-IT" w:eastAsia="it-IT" w:bidi="ar-SA"/>
+                <w:lang w:val="en-GB" w:eastAsia="it-IT" w:bidi="ar-SA"/>
               </w:rPr>
               <w:t>Co-supervisor</w:t>
             </w:r>
@@ -501,27 +470,17 @@
               <w:rPr>
                 <w:sz w:val="44"/>
                 <w:szCs w:val="44"/>
-                <w:lang w:val="it-IT"/>
+                <w:lang w:val="en-GB"/>
               </w:rPr>
             </w:pPr>
             <w:r>
               <w:rPr>
                 <w:sz w:val="44"/>
                 <w:szCs w:val="44"/>
-                <w:lang w:val="it-IT"/>
+                <w:lang w:val="en-GB"/>
               </w:rPr>
-              <w:t xml:space="preserve">Stefano </w:t>
+              <w:t>Stefano Divan</w:t>
             </w:r>
-            <w:proofErr w:type="spellStart"/>
-            <w:r>
-              <w:rPr>
-                <w:sz w:val="44"/>
-                <w:szCs w:val="44"/>
-                <w:lang w:val="it-IT"/>
-              </w:rPr>
-              <w:t>Divan</w:t>
-            </w:r>
-            <w:proofErr w:type="spellEnd"/>
           </w:p>
         </w:tc>
         <w:tc>
@@ -534,7 +493,7 @@
                 <w:kern w:val="0"/>
                 <w:sz w:val="36"/>
                 <w:szCs w:val="36"/>
-                <w:lang w:val="it-IT" w:eastAsia="it-IT" w:bidi="ar-SA"/>
+                <w:lang w:val="en-GB" w:eastAsia="it-IT" w:bidi="ar-SA"/>
               </w:rPr>
             </w:pPr>
             <w:r>
@@ -542,7 +501,7 @@
                 <w:kern w:val="0"/>
                 <w:sz w:val="36"/>
                 <w:szCs w:val="36"/>
-                <w:lang w:val="it-IT" w:eastAsia="it-IT" w:bidi="ar-SA"/>
+                <w:lang w:val="en-GB" w:eastAsia="it-IT" w:bidi="ar-SA"/>
               </w:rPr>
               <w:t>Co-supervisor</w:t>
             </w:r>
@@ -552,7 +511,7 @@
               <w:rPr>
                 <w:sz w:val="44"/>
                 <w:szCs w:val="44"/>
-                <w:lang w:val="it-IT"/>
+                <w:lang w:val="en-GB"/>
               </w:rPr>
             </w:pPr>
             <w:r>
@@ -560,7 +519,7 @@
                 <w:kern w:val="0"/>
                 <w:sz w:val="44"/>
                 <w:szCs w:val="44"/>
-                <w:lang w:val="it-IT" w:eastAsia="it-IT" w:bidi="ar-SA"/>
+                <w:lang w:val="en-GB" w:eastAsia="it-IT" w:bidi="ar-SA"/>
               </w:rPr>
               <w:t xml:space="preserve">Fabiano </w:t>
             </w:r>
@@ -570,7 +529,7 @@
                 <w:kern w:val="0"/>
                 <w:sz w:val="44"/>
                 <w:szCs w:val="44"/>
-                <w:lang w:val="it-IT" w:eastAsia="it-IT" w:bidi="ar-SA"/>
+                <w:lang w:val="en-GB" w:eastAsia="it-IT" w:bidi="ar-SA"/>
               </w:rPr>
               <w:t>Zenatti</w:t>
             </w:r>
@@ -593,26 +552,24 @@
               <w:rPr>
                 <w:sz w:val="36"/>
                 <w:szCs w:val="36"/>
-                <w:lang w:val="it-IT"/>
+                <w:lang w:val="en-GB"/>
               </w:rPr>
             </w:pPr>
-            <w:proofErr w:type="spellStart"/>
             <w:r>
               <w:rPr>
                 <w:sz w:val="36"/>
                 <w:szCs w:val="36"/>
-                <w:lang w:val="it-IT"/>
+                <w:lang w:val="en-GB"/>
               </w:rPr>
               <w:t>Student</w:t>
             </w:r>
-            <w:proofErr w:type="spellEnd"/>
           </w:p>
           <w:p>
             <w:pPr>
               <w:rPr>
                 <w:sz w:val="44"/>
                 <w:szCs w:val="44"/>
-                <w:lang w:val="it-IT"/>
+                <w:lang w:val="en-GB"/>
               </w:rPr>
             </w:pPr>
             <w:r>
@@ -620,7 +577,7 @@
                 <w:kern w:val="0"/>
                 <w:sz w:val="44"/>
                 <w:szCs w:val="44"/>
-                <w:lang w:val="it-IT" w:eastAsia="it-IT" w:bidi="ar-SA"/>
+                <w:lang w:val="en-GB" w:eastAsia="it-IT" w:bidi="ar-SA"/>
               </w:rPr>
               <w:t>Stefano Leonardi</w:t>
             </w:r>
@@ -634,7 +591,7 @@
         <w:rPr>
           <w:sz w:val="40"/>
           <w:szCs w:val="40"/>
-          <w:lang w:val="it-IT"/>
+          <w:lang w:val="en-GB"/>
         </w:rPr>
       </w:pPr>
     </w:p>
@@ -643,38 +600,22 @@
         <w:rPr>
           <w:sz w:val="36"/>
           <w:szCs w:val="36"/>
-          <w:lang w:val="it-IT"/>
+          <w:lang w:val="en-GB"/>
         </w:rPr>
       </w:pPr>
       <w:r>
         <w:rPr>
           <w:sz w:val="36"/>
           <w:szCs w:val="36"/>
-          <w:lang w:val="it-IT"/>
+          <w:lang w:val="en-GB"/>
         </w:rPr>
-        <w:t xml:space="preserve">Anno </w:t>
+        <w:t xml:space="preserve">Academic year </w:t>
       </w:r>
       <w:r>
         <w:rPr>
           <w:sz w:val="36"/>
           <w:szCs w:val="36"/>
-          <w:lang w:val="it-IT"/>
-        </w:rPr>
-        <w:t>accademico</w:t>
-      </w:r>
-      <w:r>
-        <w:rPr>
-          <w:sz w:val="36"/>
-          <w:szCs w:val="36"/>
-          <w:lang w:val="it-IT"/>
-        </w:rPr>
-        <w:t xml:space="preserve"> </w:t>
-      </w:r>
-      <w:r>
-        <w:rPr>
-          <w:sz w:val="36"/>
-          <w:szCs w:val="36"/>
-          <w:lang w:val="it-IT"/>
+          <w:lang w:val="en-GB"/>
         </w:rPr>
         <w:t>201</w:t>
       </w:r>
@@ -682,7 +623,7 @@
         <w:rPr>
           <w:sz w:val="36"/>
           <w:szCs w:val="36"/>
-          <w:lang w:val="it-IT"/>
+          <w:lang w:val="en-GB"/>
         </w:rPr>
         <w:t>9</w:t>
       </w:r>
@@ -690,7 +631,7 @@
         <w:rPr>
           <w:sz w:val="36"/>
           <w:szCs w:val="36"/>
-          <w:lang w:val="it-IT"/>
+          <w:lang w:val="en-GB"/>
         </w:rPr>
         <w:t xml:space="preserve"> / 20</w:t>
       </w:r>
@@ -698,7 +639,7 @@
         <w:rPr>
           <w:sz w:val="36"/>
           <w:szCs w:val="36"/>
-          <w:lang w:val="it-IT"/>
+          <w:lang w:val="en-GB"/>
         </w:rPr>
         <w:t>20</w:t>
       </w:r>
@@ -3939,7 +3880,7 @@
 </file>
 
 <file path=customXml/itemProps1.xml><?xml version="1.0" encoding="utf-8"?>
-<ds:datastoreItem xmlns:ds="http://schemas.openxmlformats.org/officeDocument/2006/customXml" ds:itemID="{CF971629-2945-42E1-B5E8-9C6DBADD4F02}">
+<ds:datastoreItem xmlns:ds="http://schemas.openxmlformats.org/officeDocument/2006/customXml" ds:itemID="{6C14F322-93AE-441E-A9DC-E51450B9B65B}">
   <ds:schemaRefs>
     <ds:schemaRef ds:uri="http://schemas.openxmlformats.org/officeDocument/2006/bibliography"/>
   </ds:schemaRefs>

</xml_diff>